<commit_message>
Updated the requirements and user stories
</commit_message>
<xml_diff>
--- a/Bank Wallet - Requirements.docx
+++ b/Bank Wallet - Requirements.docx
@@ -489,6 +489,41 @@
           <w:szCs w:val="28"/>
         </w:rPr>
         <w:t>.</w:t>
+      </w:r>
+    </w:p>
+    <w:p>
+      <w:pPr>
+        <w:pStyle w:val="ListParagraph"/>
+        <w:numPr>
+          <w:ilvl w:val="1"/>
+          <w:numId w:val="2"/>
+        </w:numPr>
+        <w:rPr>
+          <w:sz w:val="28"/>
+          <w:szCs w:val="28"/>
+        </w:rPr>
+      </w:pPr>
+      <w:r>
+        <w:rPr>
+          <w:sz w:val="28"/>
+          <w:szCs w:val="28"/>
+        </w:rPr>
+        <w:t xml:space="preserve">Children can </w:t>
+      </w:r>
+      <w:r>
+        <w:rPr>
+          <w:sz w:val="28"/>
+          <w:szCs w:val="28"/>
+          <w:u w:val="single"/>
+        </w:rPr>
+        <w:t>request a Parent to deposit money</w:t>
+      </w:r>
+      <w:r>
+        <w:rPr>
+          <w:sz w:val="28"/>
+          <w:szCs w:val="28"/>
+        </w:rPr>
+        <w:t xml:space="preserve"> into the wallet if there isn’t enough money to withdraw for their purposes.</w:t>
       </w:r>
     </w:p>
     <w:sectPr>

</xml_diff>

<commit_message>
minor text and comment changes
</commit_message>
<xml_diff>
--- a/Bank Wallet - Requirements.docx
+++ b/Bank Wallet - Requirements.docx
@@ -134,21 +134,7 @@
           <w:sz w:val="28"/>
           <w:szCs w:val="28"/>
         </w:rPr>
-        <w:t>The 2 parents have a bank account (each or joint</w:t>
-      </w:r>
-      <w:r>
-        <w:rPr>
-          <w:sz w:val="28"/>
-          <w:szCs w:val="28"/>
-        </w:rPr>
-        <w:t xml:space="preserve"> – choose</w:t>
-      </w:r>
-      <w:r>
-        <w:rPr>
-          <w:sz w:val="28"/>
-          <w:szCs w:val="28"/>
-        </w:rPr>
-        <w:t>)</w:t>
+        <w:t>The 2 parents have a bank account (each or joint)</w:t>
       </w:r>
       <w:r>
         <w:rPr>

</xml_diff>